<commit_message>
adding the current status of write up
</commit_message>
<xml_diff>
--- a/pa1/write_up_docx.docx
+++ b/pa1/write_up_docx.docx
@@ -915,6 +915,233 @@
           <w:rFonts w:ascii="Calibri" w:hAnsi="Calibri"/>
           <w:sz w:val="20"/>
           <w:szCs w:val="20"/>
+          <w:u w:val="single"/>
+        </w:rPr>
+      </w:pPr>
+      <w:r>
+        <w:rPr>
+          <w:rFonts w:ascii="Calibri" w:hAnsi="Calibri"/>
+          <w:sz w:val="20"/>
+          <w:szCs w:val="20"/>
+          <w:u w:val="single"/>
+        </w:rPr>
+        <w:t>Algorithm:</w:t>
+      </w:r>
+    </w:p>
+    <w:p>
+      <w:pPr>
+        <w:pStyle w:val="Normal"/>
+        <w:numPr>
+          <w:ilvl w:val="0"/>
+          <w:numId w:val="5"/>
+        </w:numPr>
+        <w:rPr>
+          <w:rFonts w:ascii="Calibri" w:hAnsi="Calibri"/>
+          <w:sz w:val="20"/>
+          <w:szCs w:val="20"/>
+          <w:u w:val="none"/>
+        </w:rPr>
+      </w:pPr>
+      <w:r>
+        <w:rPr>
+          <w:rFonts w:ascii="Calibri" w:hAnsi="Calibri"/>
+          <w:sz w:val="20"/>
+          <w:szCs w:val="20"/>
+          <w:u w:val="none"/>
+        </w:rPr>
+        <w:t>Create a root node, and choose the best (feature-f,value-v) pair for the root node.</w:t>
+      </w:r>
+    </w:p>
+    <w:p>
+      <w:pPr>
+        <w:pStyle w:val="Normal"/>
+        <w:numPr>
+          <w:ilvl w:val="0"/>
+          <w:numId w:val="5"/>
+        </w:numPr>
+        <w:rPr>
+          <w:rFonts w:ascii="Calibri" w:hAnsi="Calibri"/>
+          <w:sz w:val="20"/>
+          <w:szCs w:val="20"/>
+          <w:u w:val="none"/>
+        </w:rPr>
+      </w:pPr>
+      <w:r>
+        <w:rPr>
+          <w:rFonts w:ascii="Calibri" w:hAnsi="Calibri"/>
+          <w:sz w:val="20"/>
+          <w:szCs w:val="20"/>
+          <w:u w:val="none"/>
+        </w:rPr>
+        <w:t>I</w:t>
+      </w:r>
+      <w:r>
+        <w:rPr>
+          <w:rFonts w:ascii="Calibri" w:hAnsi="Calibri"/>
+          <w:sz w:val="20"/>
+          <w:szCs w:val="20"/>
+          <w:u w:val="none"/>
+        </w:rPr>
+        <w:t>f there is no such pair, or any one of the stopping citerion is met, then this node is a leaf node. Skip to point '5'.</w:t>
+      </w:r>
+    </w:p>
+    <w:p>
+      <w:pPr>
+        <w:pStyle w:val="Normal"/>
+        <w:numPr>
+          <w:ilvl w:val="0"/>
+          <w:numId w:val="5"/>
+        </w:numPr>
+        <w:rPr>
+          <w:rFonts w:ascii="Calibri" w:hAnsi="Calibri"/>
+          <w:sz w:val="20"/>
+          <w:szCs w:val="20"/>
+          <w:u w:val="none"/>
+        </w:rPr>
+      </w:pPr>
+      <w:r>
+        <w:rPr>
+          <w:rFonts w:ascii="Calibri" w:hAnsi="Calibri"/>
+          <w:sz w:val="20"/>
+          <w:szCs w:val="20"/>
+          <w:u w:val="none"/>
+        </w:rPr>
+        <w:t>Separate the training set into sets S1, and S2, where S1 has samples which have the feature f's value as 'v', and S2 = training set – S1.</w:t>
+      </w:r>
+    </w:p>
+    <w:p>
+      <w:pPr>
+        <w:pStyle w:val="Normal"/>
+        <w:numPr>
+          <w:ilvl w:val="0"/>
+          <w:numId w:val="5"/>
+        </w:numPr>
+        <w:rPr>
+          <w:rFonts w:ascii="Calibri" w:hAnsi="Calibri"/>
+          <w:sz w:val="20"/>
+          <w:szCs w:val="20"/>
+          <w:u w:val="none"/>
+        </w:rPr>
+      </w:pPr>
+      <w:r>
+        <w:rPr>
+          <w:rFonts w:ascii="Calibri" w:hAnsi="Calibri"/>
+          <w:sz w:val="20"/>
+          <w:szCs w:val="20"/>
+          <w:u w:val="none"/>
+        </w:rPr>
+        <w:t>Follow steps 1 &amp;2, to create the right subtree and the left subtree, using S1 and S2 as training datasets respectively.</w:t>
+      </w:r>
+    </w:p>
+    <w:p>
+      <w:pPr>
+        <w:pStyle w:val="Normal"/>
+        <w:numPr>
+          <w:ilvl w:val="0"/>
+          <w:numId w:val="5"/>
+        </w:numPr>
+        <w:rPr>
+          <w:rFonts w:ascii="Calibri" w:hAnsi="Calibri"/>
+          <w:sz w:val="20"/>
+          <w:szCs w:val="20"/>
+          <w:u w:val="none"/>
+        </w:rPr>
+      </w:pPr>
+      <w:r>
+        <w:rPr>
+          <w:rFonts w:ascii="Calibri" w:hAnsi="Calibri"/>
+          <w:sz w:val="20"/>
+          <w:szCs w:val="20"/>
+          <w:u w:val="none"/>
+        </w:rPr>
+        <w:t>The tree is ready for testing.</w:t>
+      </w:r>
+    </w:p>
+    <w:p>
+      <w:pPr>
+        <w:pStyle w:val="Normal"/>
+        <w:rPr>
+          <w:rFonts w:ascii="Calibri" w:hAnsi="Calibri"/>
+          <w:sz w:val="20"/>
+          <w:szCs w:val="20"/>
+          <w:u w:val="single"/>
+        </w:rPr>
+      </w:pPr>
+      <w:r>
+        <w:rPr>
+          <w:rFonts w:ascii="Calibri" w:hAnsi="Calibri"/>
+          <w:sz w:val="20"/>
+          <w:szCs w:val="20"/>
+          <w:u w:val="single"/>
+        </w:rPr>
+      </w:r>
+    </w:p>
+    <w:p>
+      <w:pPr>
+        <w:pStyle w:val="Normal"/>
+        <w:rPr>
+          <w:rFonts w:ascii="Calibri" w:hAnsi="Calibri"/>
+          <w:sz w:val="20"/>
+          <w:szCs w:val="20"/>
+          <w:u w:val="single"/>
+        </w:rPr>
+      </w:pPr>
+      <w:r>
+        <w:rPr>
+          <w:rFonts w:ascii="Calibri" w:hAnsi="Calibri"/>
+          <w:sz w:val="20"/>
+          <w:szCs w:val="20"/>
+          <w:u w:val="single"/>
+        </w:rPr>
+        <w:t>Choosing the best (feature, value) pair:</w:t>
+      </w:r>
+    </w:p>
+    <w:p>
+      <w:pPr>
+        <w:pStyle w:val="Normal"/>
+        <w:rPr>
+          <w:rFonts w:ascii="Calibri" w:hAnsi="Calibri"/>
+          <w:sz w:val="20"/>
+          <w:szCs w:val="20"/>
+          <w:u w:val="none"/>
+        </w:rPr>
+      </w:pPr>
+      <w:r>
+        <w:rPr>
+          <w:rFonts w:ascii="Calibri" w:hAnsi="Calibri"/>
+          <w:sz w:val="20"/>
+          <w:szCs w:val="20"/>
+          <w:u w:val="none"/>
+        </w:rPr>
+      </w:r>
+    </w:p>
+    <w:p>
+      <w:pPr>
+        <w:pStyle w:val="Normal"/>
+        <w:rPr>
+          <w:rFonts w:ascii="Calibri" w:hAnsi="Calibri"/>
+          <w:sz w:val="20"/>
+          <w:szCs w:val="20"/>
+          <w:u w:val="none"/>
+        </w:rPr>
+      </w:pPr>
+      <w:r>
+        <w:rPr>
+          <w:rFonts w:ascii="Calibri" w:hAnsi="Calibri"/>
+          <w:sz w:val="20"/>
+          <w:szCs w:val="20"/>
+          <w:u w:val="none"/>
+        </w:rPr>
+        <w:t xml:space="preserve">We will split at that criterion which gives us the best Information-gain. For this, we imitate splitting on every possible (feature, value) pairs and check the Information gain, and we take the choose the (feature, value) pair, which gives us the maximum Information-gain(which must be greater than 0). </w:t>
+      </w:r>
+    </w:p>
+    <w:p>
+      <w:pPr>
+        <w:pStyle w:val="Normal"/>
+        <w:rPr>
+          <w:rFonts w:ascii="Calibri" w:hAnsi="Calibri"/>
+          <w:sz w:val="20"/>
+          <w:szCs w:val="20"/>
         </w:rPr>
       </w:pPr>
       <w:r>
@@ -1568,19 +1795,17 @@
           <w:szCs w:val="21"/>
           <w:u w:val="single"/>
         </w:rPr>
-        <w:t>Project's File structure:</w:t>
-      </w:r>
-    </w:p>
-    <w:p>
-      <w:pPr>
-        <w:pStyle w:val="Normal"/>
+        <w:t xml:space="preserve">Project's </w:t>
+      </w:r>
+      <w:r>
         <w:rPr>
           <w:rFonts w:ascii="Calibri" w:hAnsi="Calibri"/>
           <w:sz w:val="21"/>
           <w:szCs w:val="21"/>
           <w:u w:val="single"/>
         </w:rPr>
-      </w:pPr>
+        <w:t>Contents</w:t>
+      </w:r>
       <w:r>
         <w:rPr>
           <w:rFonts w:ascii="Calibri" w:hAnsi="Calibri"/>
@@ -1588,24 +1813,374 @@
           <w:szCs w:val="21"/>
           <w:u w:val="single"/>
         </w:rPr>
-      </w:r>
-    </w:p>
-    <w:p>
-      <w:pPr>
-        <w:pStyle w:val="Normal"/>
-        <w:rPr>
-          <w:rFonts w:ascii="Calibri" w:hAnsi="Calibri"/>
-          <w:sz w:val="20"/>
-          <w:szCs w:val="20"/>
-        </w:rPr>
-      </w:pPr>
-      <w:r>
-        <w:rPr>
-          <w:rFonts w:ascii="Calibri" w:hAnsi="Calibri"/>
-          <w:sz w:val="20"/>
-          <w:szCs w:val="20"/>
-        </w:rPr>
-        <w:t>1) createDataSet.py</w:t>
+        <w:t>:</w:t>
+      </w:r>
+    </w:p>
+    <w:p>
+      <w:pPr>
+        <w:pStyle w:val="Normal"/>
+        <w:rPr>
+          <w:rFonts w:ascii="Calibri" w:hAnsi="Calibri"/>
+          <w:sz w:val="21"/>
+          <w:szCs w:val="21"/>
+          <w:u w:val="single"/>
+        </w:rPr>
+      </w:pPr>
+      <w:r>
+        <w:rPr>
+          <w:rFonts w:ascii="Calibri" w:hAnsi="Calibri"/>
+          <w:sz w:val="21"/>
+          <w:szCs w:val="21"/>
+          <w:u w:val="single"/>
+        </w:rPr>
+      </w:r>
+    </w:p>
+    <w:p>
+      <w:pPr>
+        <w:pStyle w:val="Normal"/>
+        <w:rPr>
+          <w:rFonts w:ascii="Calibri" w:hAnsi="Calibri"/>
+          <w:sz w:val="20"/>
+          <w:szCs w:val="20"/>
+        </w:rPr>
+      </w:pPr>
+      <w:r>
+        <w:rPr>
+          <w:rFonts w:ascii="Calibri" w:hAnsi="Calibri"/>
+          <w:sz w:val="20"/>
+          <w:szCs w:val="20"/>
+        </w:rPr>
+        <w:t xml:space="preserve">1) </w:t>
+      </w:r>
+      <w:r>
+        <w:rPr>
+          <w:rFonts w:ascii="Calibri" w:hAnsi="Calibri"/>
+          <w:sz w:val="20"/>
+          <w:szCs w:val="20"/>
+        </w:rPr>
+        <w:t>Node</w:t>
+      </w:r>
+      <w:r>
+        <w:rPr>
+          <w:rFonts w:ascii="Calibri" w:hAnsi="Calibri"/>
+          <w:sz w:val="20"/>
+          <w:szCs w:val="20"/>
+        </w:rPr>
+        <w:t>.py:</w:t>
+      </w:r>
+    </w:p>
+    <w:p>
+      <w:pPr>
+        <w:pStyle w:val="Normal"/>
+        <w:rPr>
+          <w:rFonts w:ascii="Calibri" w:hAnsi="Calibri"/>
+          <w:sz w:val="20"/>
+          <w:szCs w:val="20"/>
+        </w:rPr>
+      </w:pPr>
+      <w:r>
+        <w:rPr>
+          <w:rFonts w:ascii="Calibri" w:hAnsi="Calibri"/>
+          <w:sz w:val="20"/>
+          <w:szCs w:val="20"/>
+        </w:rPr>
+        <w:tab/>
+      </w:r>
+      <w:r>
+        <w:rPr>
+          <w:rFonts w:ascii="Calibri" w:hAnsi="Calibri"/>
+          <w:sz w:val="20"/>
+          <w:szCs w:val="20"/>
+        </w:rPr>
+        <w:t>This file defines the class 'Node', which is used to represent a node in the tree, which could be either a decision node or a leaf node. Each node then points to its left node, and its right node. Also, each node saves the feature index which was used for the split on that node, and also saves the value of the feature which was used for the binary split. All the samples, which match the value for the feature will be re-directed to the right subtree, and other samples will be re-directed to the right subtree(one vs rest approach).</w:t>
+      </w:r>
+    </w:p>
+    <w:p>
+      <w:pPr>
+        <w:pStyle w:val="Normal"/>
+        <w:rPr>
+          <w:rFonts w:ascii="Calibri" w:hAnsi="Calibri"/>
+          <w:sz w:val="20"/>
+          <w:szCs w:val="20"/>
+        </w:rPr>
+      </w:pPr>
+      <w:r>
+        <w:rPr>
+          <w:rFonts w:ascii="Calibri" w:hAnsi="Calibri"/>
+          <w:sz w:val="20"/>
+          <w:szCs w:val="20"/>
+        </w:rPr>
+      </w:r>
+    </w:p>
+    <w:p>
+      <w:pPr>
+        <w:pStyle w:val="Normal"/>
+        <w:rPr>
+          <w:rFonts w:ascii="Calibri" w:hAnsi="Calibri"/>
+          <w:sz w:val="20"/>
+          <w:szCs w:val="20"/>
+        </w:rPr>
+      </w:pPr>
+      <w:r>
+        <w:rPr>
+          <w:rFonts w:ascii="Calibri" w:hAnsi="Calibri"/>
+          <w:sz w:val="20"/>
+          <w:szCs w:val="20"/>
+        </w:rPr>
+        <w:t>2) decTree.py</w:t>
+      </w:r>
+    </w:p>
+    <w:p>
+      <w:pPr>
+        <w:pStyle w:val="Normal"/>
+        <w:rPr>
+          <w:rFonts w:ascii="Calibri" w:hAnsi="Calibri"/>
+          <w:sz w:val="20"/>
+          <w:szCs w:val="20"/>
+        </w:rPr>
+      </w:pPr>
+      <w:r>
+        <w:rPr>
+          <w:rFonts w:ascii="Calibri" w:hAnsi="Calibri"/>
+          <w:sz w:val="20"/>
+          <w:szCs w:val="20"/>
+        </w:rPr>
+        <w:tab/>
+        <w:t>This file has the logic to create the decision tree using the training dataset, and then classify the test dataset. We create trees of depths starting from 1 to 16 and save them in a text format in the “results” directory.</w:t>
+      </w:r>
+    </w:p>
+    <w:p>
+      <w:pPr>
+        <w:pStyle w:val="Normal"/>
+        <w:rPr>
+          <w:rFonts w:ascii="Calibri" w:hAnsi="Calibri"/>
+          <w:sz w:val="20"/>
+          <w:szCs w:val="20"/>
+        </w:rPr>
+      </w:pPr>
+      <w:r>
+        <w:rPr>
+          <w:rFonts w:ascii="Calibri" w:hAnsi="Calibri"/>
+          <w:sz w:val="20"/>
+          <w:szCs w:val="20"/>
+        </w:rPr>
+      </w:r>
+    </w:p>
+    <w:p>
+      <w:pPr>
+        <w:pStyle w:val="Normal"/>
+        <w:rPr>
+          <w:rFonts w:ascii="Calibri" w:hAnsi="Calibri"/>
+          <w:sz w:val="20"/>
+          <w:szCs w:val="20"/>
+        </w:rPr>
+      </w:pPr>
+      <w:r>
+        <w:rPr>
+          <w:rFonts w:ascii="Calibri" w:hAnsi="Calibri"/>
+          <w:sz w:val="20"/>
+          <w:szCs w:val="20"/>
+        </w:rPr>
+        <w:t>3) output.txt</w:t>
+      </w:r>
+    </w:p>
+    <w:p>
+      <w:pPr>
+        <w:pStyle w:val="Normal"/>
+        <w:rPr>
+          <w:rFonts w:ascii="Calibri" w:hAnsi="Calibri"/>
+          <w:sz w:val="20"/>
+          <w:szCs w:val="20"/>
+        </w:rPr>
+      </w:pPr>
+      <w:r>
+        <w:rPr>
+          <w:rFonts w:ascii="Calibri" w:hAnsi="Calibri"/>
+          <w:sz w:val="20"/>
+          <w:szCs w:val="20"/>
+        </w:rPr>
+        <w:tab/>
+        <w:t>This file contains the trees modeled by our algorithm in a text format. It includes the trees trained for both the zoo and food-inspection datasets with depths from 1 to 16.</w:t>
+        <w:tab/>
+      </w:r>
+    </w:p>
+    <w:p>
+      <w:pPr>
+        <w:pStyle w:val="Normal"/>
+        <w:rPr>
+          <w:rFonts w:ascii="Calibri" w:hAnsi="Calibri"/>
+          <w:sz w:val="20"/>
+          <w:szCs w:val="20"/>
+        </w:rPr>
+      </w:pPr>
+      <w:r>
+        <w:rPr>
+          <w:rFonts w:ascii="Calibri" w:hAnsi="Calibri"/>
+          <w:sz w:val="20"/>
+          <w:szCs w:val="20"/>
+        </w:rPr>
+      </w:r>
+    </w:p>
+    <w:p>
+      <w:pPr>
+        <w:pStyle w:val="Normal"/>
+        <w:rPr>
+          <w:rFonts w:ascii="Calibri" w:hAnsi="Calibri"/>
+          <w:sz w:val="20"/>
+          <w:szCs w:val="20"/>
+        </w:rPr>
+      </w:pPr>
+      <w:r>
+        <w:rPr>
+          <w:rFonts w:ascii="Calibri" w:hAnsi="Calibri"/>
+          <w:sz w:val="20"/>
+          <w:szCs w:val="20"/>
+        </w:rPr>
+        <w:t>4) directory – results/</w:t>
+      </w:r>
+    </w:p>
+    <w:p>
+      <w:pPr>
+        <w:pStyle w:val="Normal"/>
+        <w:rPr>
+          <w:rFonts w:ascii="Calibri" w:hAnsi="Calibri"/>
+          <w:sz w:val="20"/>
+          <w:szCs w:val="20"/>
+        </w:rPr>
+      </w:pPr>
+      <w:r>
+        <w:rPr>
+          <w:rFonts w:ascii="Calibri" w:hAnsi="Calibri"/>
+          <w:sz w:val="20"/>
+          <w:szCs w:val="20"/>
+        </w:rPr>
+        <w:tab/>
+        <w:t>This contains the classified and expected labels for both the zoo and food-inspection datasets. These are computed for all the trees with depths from 1 to 16.</w:t>
+      </w:r>
+    </w:p>
+    <w:p>
+      <w:pPr>
+        <w:pStyle w:val="Normal"/>
+        <w:rPr>
+          <w:rFonts w:ascii="Calibri" w:hAnsi="Calibri"/>
+          <w:sz w:val="20"/>
+          <w:szCs w:val="20"/>
+        </w:rPr>
+      </w:pPr>
+      <w:r>
+        <w:rPr>
+          <w:rFonts w:ascii="Calibri" w:hAnsi="Calibri"/>
+          <w:sz w:val="20"/>
+          <w:szCs w:val="20"/>
+        </w:rPr>
+      </w:r>
+    </w:p>
+    <w:p>
+      <w:pPr>
+        <w:pStyle w:val="Normal"/>
+        <w:rPr>
+          <w:rFonts w:ascii="Calibri" w:hAnsi="Calibri"/>
+          <w:sz w:val="20"/>
+          <w:szCs w:val="20"/>
+        </w:rPr>
+      </w:pPr>
+      <w:r>
+        <w:rPr>
+          <w:rFonts w:ascii="Calibri" w:hAnsi="Calibri"/>
+          <w:sz w:val="20"/>
+          <w:szCs w:val="20"/>
+        </w:rPr>
+        <w:t>5) directory – “weka datasets”</w:t>
+      </w:r>
+    </w:p>
+    <w:p>
+      <w:pPr>
+        <w:pStyle w:val="Normal"/>
+        <w:rPr>
+          <w:rFonts w:ascii="Calibri" w:hAnsi="Calibri"/>
+          <w:sz w:val="20"/>
+          <w:szCs w:val="20"/>
+        </w:rPr>
+      </w:pPr>
+      <w:r>
+        <w:rPr>
+          <w:rFonts w:ascii="Calibri" w:hAnsi="Calibri"/>
+          <w:sz w:val="20"/>
+          <w:szCs w:val="20"/>
+        </w:rPr>
+        <w:tab/>
+        <w:t>This directory contains zoo and food-inspection datasets in arff format, and also contains the test results of weka.</w:t>
+      </w:r>
+    </w:p>
+    <w:p>
+      <w:pPr>
+        <w:pStyle w:val="Normal"/>
+        <w:rPr>
+          <w:rFonts w:ascii="Calibri" w:hAnsi="Calibri"/>
+          <w:sz w:val="20"/>
+          <w:szCs w:val="20"/>
+        </w:rPr>
+      </w:pPr>
+      <w:r>
+        <w:rPr>
+          <w:rFonts w:ascii="Calibri" w:hAnsi="Calibri"/>
+          <w:sz w:val="20"/>
+          <w:szCs w:val="20"/>
+        </w:rPr>
+      </w:r>
+    </w:p>
+    <w:p>
+      <w:pPr>
+        <w:pStyle w:val="Normal"/>
+        <w:rPr>
+          <w:rFonts w:ascii="Calibri" w:hAnsi="Calibri"/>
+          <w:sz w:val="20"/>
+          <w:szCs w:val="20"/>
+        </w:rPr>
+      </w:pPr>
+      <w:r>
+        <w:rPr>
+          <w:rFonts w:ascii="Calibri" w:hAnsi="Calibri"/>
+          <w:sz w:val="20"/>
+          <w:szCs w:val="20"/>
+        </w:rPr>
+        <w:t>6) README</w:t>
+      </w:r>
+    </w:p>
+    <w:p>
+      <w:pPr>
+        <w:pStyle w:val="Normal"/>
+        <w:rPr>
+          <w:rFonts w:ascii="Calibri" w:hAnsi="Calibri"/>
+          <w:sz w:val="20"/>
+          <w:szCs w:val="20"/>
+        </w:rPr>
+      </w:pPr>
+      <w:r>
+        <w:rPr>
+          <w:rFonts w:ascii="Calibri" w:hAnsi="Calibri"/>
+          <w:sz w:val="20"/>
+          <w:szCs w:val="20"/>
+        </w:rPr>
+        <w:tab/>
+        <w:t>This file contains a brief description on how to run the project and also has some details on the algorithm used.</w:t>
+      </w:r>
+    </w:p>
+    <w:p>
+      <w:pPr>
+        <w:pStyle w:val="Normal"/>
+        <w:rPr>
+          <w:rFonts w:ascii="Calibri" w:hAnsi="Calibri"/>
+          <w:sz w:val="20"/>
+          <w:szCs w:val="20"/>
+        </w:rPr>
+      </w:pPr>
+      <w:r>
+        <w:rPr>
+          <w:rFonts w:ascii="Calibri" w:hAnsi="Calibri"/>
+          <w:sz w:val="20"/>
+          <w:szCs w:val="20"/>
+        </w:rPr>
       </w:r>
     </w:p>
     <w:p>
@@ -10467,311 +11042,7 @@
           <w:szCs w:val="20"/>
           <w:u w:val="none"/>
         </w:rPr>
-      </w:r>
-    </w:p>
-    <w:p>
-      <w:pPr>
-        <w:pStyle w:val="Normal"/>
-        <w:rPr>
-          <w:rFonts w:ascii="Calibri" w:hAnsi="Calibri"/>
-          <w:sz w:val="20"/>
-          <w:szCs w:val="20"/>
-          <w:u w:val="none"/>
-        </w:rPr>
-      </w:pPr>
-      <w:r>
-        <w:rPr>
-          <w:rFonts w:ascii="Calibri" w:hAnsi="Calibri"/>
-          <w:sz w:val="20"/>
-          <w:szCs w:val="20"/>
-          <w:u w:val="none"/>
-        </w:rPr>
-      </w:r>
-    </w:p>
-    <w:p>
-      <w:pPr>
-        <w:pStyle w:val="Normal"/>
-        <w:rPr>
-          <w:rFonts w:ascii="Calibri" w:hAnsi="Calibri"/>
-          <w:sz w:val="20"/>
-          <w:szCs w:val="20"/>
-          <w:u w:val="none"/>
-        </w:rPr>
-      </w:pPr>
-      <w:r>
-        <w:rPr>
-          <w:rFonts w:ascii="Calibri" w:hAnsi="Calibri"/>
-          <w:sz w:val="20"/>
-          <w:szCs w:val="20"/>
-          <w:u w:val="none"/>
-        </w:rPr>
-      </w:r>
-    </w:p>
-    <w:p>
-      <w:pPr>
-        <w:pStyle w:val="Normal"/>
-        <w:rPr>
-          <w:rFonts w:ascii="Calibri" w:hAnsi="Calibri"/>
-          <w:sz w:val="20"/>
-          <w:szCs w:val="20"/>
-          <w:u w:val="none"/>
-        </w:rPr>
-      </w:pPr>
-      <w:r>
-        <w:rPr>
-          <w:rFonts w:ascii="Calibri" w:hAnsi="Calibri"/>
-          <w:sz w:val="20"/>
-          <w:szCs w:val="20"/>
-          <w:u w:val="none"/>
-        </w:rPr>
-      </w:r>
-    </w:p>
-    <w:p>
-      <w:pPr>
-        <w:pStyle w:val="Normal"/>
-        <w:rPr>
-          <w:rFonts w:ascii="Calibri" w:hAnsi="Calibri"/>
-          <w:sz w:val="20"/>
-          <w:szCs w:val="20"/>
-          <w:u w:val="none"/>
-        </w:rPr>
-      </w:pPr>
-      <w:r>
-        <w:rPr>
-          <w:rFonts w:ascii="Calibri" w:hAnsi="Calibri"/>
-          <w:sz w:val="20"/>
-          <w:szCs w:val="20"/>
-          <w:u w:val="none"/>
-        </w:rPr>
-      </w:r>
-    </w:p>
-    <w:p>
-      <w:pPr>
-        <w:pStyle w:val="Normal"/>
-        <w:rPr>
-          <w:rFonts w:ascii="Calibri" w:hAnsi="Calibri"/>
-          <w:sz w:val="20"/>
-          <w:szCs w:val="20"/>
-          <w:u w:val="none"/>
-        </w:rPr>
-      </w:pPr>
-      <w:r>
-        <w:rPr>
-          <w:rFonts w:ascii="Calibri" w:hAnsi="Calibri"/>
-          <w:sz w:val="20"/>
-          <w:szCs w:val="20"/>
-          <w:u w:val="none"/>
-        </w:rPr>
-      </w:r>
-    </w:p>
-    <w:p>
-      <w:pPr>
-        <w:pStyle w:val="Normal"/>
-        <w:rPr>
-          <w:rFonts w:ascii="Calibri" w:hAnsi="Calibri"/>
-          <w:sz w:val="20"/>
-          <w:szCs w:val="20"/>
-          <w:u w:val="none"/>
-        </w:rPr>
-      </w:pPr>
-      <w:r>
-        <w:rPr>
-          <w:rFonts w:ascii="Calibri" w:hAnsi="Calibri"/>
-          <w:sz w:val="20"/>
-          <w:szCs w:val="20"/>
-          <w:u w:val="none"/>
-        </w:rPr>
-      </w:r>
-    </w:p>
-    <w:p>
-      <w:pPr>
-        <w:pStyle w:val="Normal"/>
-        <w:rPr>
-          <w:rFonts w:ascii="Calibri" w:hAnsi="Calibri"/>
-          <w:sz w:val="20"/>
-          <w:szCs w:val="20"/>
-          <w:u w:val="none"/>
-        </w:rPr>
-      </w:pPr>
-      <w:r>
-        <w:rPr>
-          <w:rFonts w:ascii="Calibri" w:hAnsi="Calibri"/>
-          <w:sz w:val="20"/>
-          <w:szCs w:val="20"/>
-          <w:u w:val="none"/>
-        </w:rPr>
-      </w:r>
-    </w:p>
-    <w:p>
-      <w:pPr>
-        <w:pStyle w:val="Normal"/>
-        <w:rPr>
-          <w:rFonts w:ascii="Calibri" w:hAnsi="Calibri"/>
-          <w:sz w:val="20"/>
-          <w:szCs w:val="20"/>
-          <w:u w:val="none"/>
-        </w:rPr>
-      </w:pPr>
-      <w:r>
-        <w:rPr>
-          <w:rFonts w:ascii="Calibri" w:hAnsi="Calibri"/>
-          <w:sz w:val="20"/>
-          <w:szCs w:val="20"/>
-          <w:u w:val="none"/>
-        </w:rPr>
-      </w:r>
-    </w:p>
-    <w:p>
-      <w:pPr>
-        <w:pStyle w:val="Normal"/>
-        <w:rPr>
-          <w:rFonts w:ascii="Calibri" w:hAnsi="Calibri"/>
-          <w:sz w:val="20"/>
-          <w:szCs w:val="20"/>
-          <w:u w:val="none"/>
-        </w:rPr>
-      </w:pPr>
-      <w:r>
-        <w:rPr>
-          <w:rFonts w:ascii="Calibri" w:hAnsi="Calibri"/>
-          <w:sz w:val="20"/>
-          <w:szCs w:val="20"/>
-          <w:u w:val="none"/>
-        </w:rPr>
-      </w:r>
-    </w:p>
-    <w:p>
-      <w:pPr>
-        <w:pStyle w:val="Normal"/>
-        <w:rPr>
-          <w:rFonts w:ascii="Calibri" w:hAnsi="Calibri"/>
-          <w:sz w:val="20"/>
-          <w:szCs w:val="20"/>
-          <w:u w:val="none"/>
-        </w:rPr>
-      </w:pPr>
-      <w:r>
-        <w:rPr>
-          <w:rFonts w:ascii="Calibri" w:hAnsi="Calibri"/>
-          <w:sz w:val="20"/>
-          <w:szCs w:val="20"/>
-          <w:u w:val="none"/>
-        </w:rPr>
-      </w:r>
-    </w:p>
-    <w:p>
-      <w:pPr>
-        <w:pStyle w:val="Normal"/>
-        <w:rPr>
-          <w:rFonts w:ascii="Calibri" w:hAnsi="Calibri"/>
-          <w:sz w:val="20"/>
-          <w:szCs w:val="20"/>
-          <w:u w:val="none"/>
-        </w:rPr>
-      </w:pPr>
-      <w:r>
-        <w:rPr>
-          <w:rFonts w:ascii="Calibri" w:hAnsi="Calibri"/>
-          <w:sz w:val="20"/>
-          <w:szCs w:val="20"/>
-          <w:u w:val="none"/>
-        </w:rPr>
-      </w:r>
-    </w:p>
-    <w:p>
-      <w:pPr>
-        <w:pStyle w:val="Normal"/>
-        <w:rPr>
-          <w:rFonts w:ascii="Calibri" w:hAnsi="Calibri"/>
-          <w:sz w:val="20"/>
-          <w:szCs w:val="20"/>
-          <w:u w:val="none"/>
-        </w:rPr>
-      </w:pPr>
-      <w:r>
-        <w:rPr>
-          <w:rFonts w:ascii="Calibri" w:hAnsi="Calibri"/>
-          <w:sz w:val="20"/>
-          <w:szCs w:val="20"/>
-          <w:u w:val="none"/>
-        </w:rPr>
-      </w:r>
-    </w:p>
-    <w:p>
-      <w:pPr>
-        <w:pStyle w:val="Normal"/>
-        <w:rPr>
-          <w:rFonts w:ascii="Calibri" w:hAnsi="Calibri"/>
-          <w:sz w:val="20"/>
-          <w:szCs w:val="20"/>
-          <w:u w:val="none"/>
-        </w:rPr>
-      </w:pPr>
-      <w:r>
-        <w:rPr>
-          <w:rFonts w:ascii="Calibri" w:hAnsi="Calibri"/>
-          <w:sz w:val="20"/>
-          <w:szCs w:val="20"/>
-          <w:u w:val="none"/>
-        </w:rPr>
-      </w:r>
-    </w:p>
-    <w:p>
-      <w:pPr>
-        <w:pStyle w:val="Normal"/>
-        <w:rPr>
-          <w:rFonts w:ascii="Calibri" w:hAnsi="Calibri"/>
-          <w:sz w:val="20"/>
-          <w:szCs w:val="20"/>
-          <w:u w:val="none"/>
-        </w:rPr>
-      </w:pPr>
-      <w:r>
-        <w:rPr>
-          <w:rFonts w:ascii="Calibri" w:hAnsi="Calibri"/>
-          <w:sz w:val="20"/>
-          <w:szCs w:val="20"/>
-          <w:u w:val="none"/>
-        </w:rPr>
         <w:t>The decision tree learnt by weka can be seen below.</w:t>
-      </w:r>
-    </w:p>
-    <w:p>
-      <w:pPr>
-        <w:pStyle w:val="Normal"/>
-        <w:rPr>
-          <w:rFonts w:ascii="Calibri" w:hAnsi="Calibri"/>
-          <w:sz w:val="20"/>
-          <w:szCs w:val="20"/>
-          <w:u w:val="none"/>
-        </w:rPr>
-      </w:pPr>
-      <w:r>
-        <w:rPr>
-          <w:rFonts w:ascii="Calibri" w:hAnsi="Calibri"/>
-          <w:sz w:val="20"/>
-          <w:szCs w:val="20"/>
-          <w:u w:val="none"/>
-        </w:rPr>
-      </w:r>
-    </w:p>
-    <w:p>
-      <w:pPr>
-        <w:pStyle w:val="Normal"/>
-        <w:rPr>
-          <w:rFonts w:ascii="Calibri" w:hAnsi="Calibri"/>
-          <w:sz w:val="20"/>
-          <w:szCs w:val="20"/>
-          <w:u w:val="none"/>
-        </w:rPr>
-      </w:pPr>
-      <w:r>
-        <w:rPr>
-          <w:rFonts w:ascii="Calibri" w:hAnsi="Calibri"/>
-          <w:sz w:val="20"/>
-          <w:szCs w:val="20"/>
-          <w:u w:val="none"/>
-        </w:rPr>
       </w:r>
     </w:p>
     <w:p>
@@ -12512,6 +12783,125 @@
       </w:pPr>
     </w:lvl>
   </w:abstractNum>
+  <w:abstractNum w:abstractNumId="5">
+    <w:lvl w:ilvl="0">
+      <w:start w:val="1"/>
+      <w:numFmt w:val="decimal"/>
+      <w:lvlText w:val="%1."/>
+      <w:lvlJc w:val="left"/>
+      <w:pPr>
+        <w:tabs>
+          <w:tab w:val="num" w:pos="720"/>
+        </w:tabs>
+        <w:ind w:left="720" w:hanging="360"/>
+      </w:pPr>
+      <w:rPr/>
+    </w:lvl>
+    <w:lvl w:ilvl="1">
+      <w:start w:val="1"/>
+      <w:numFmt w:val="decimal"/>
+      <w:lvlText w:val="%2."/>
+      <w:lvlJc w:val="left"/>
+      <w:pPr>
+        <w:tabs>
+          <w:tab w:val="num" w:pos="1080"/>
+        </w:tabs>
+        <w:ind w:left="1080" w:hanging="360"/>
+      </w:pPr>
+      <w:rPr/>
+    </w:lvl>
+    <w:lvl w:ilvl="2">
+      <w:start w:val="1"/>
+      <w:numFmt w:val="decimal"/>
+      <w:lvlText w:val="%3."/>
+      <w:lvlJc w:val="left"/>
+      <w:pPr>
+        <w:tabs>
+          <w:tab w:val="num" w:pos="1440"/>
+        </w:tabs>
+        <w:ind w:left="1440" w:hanging="360"/>
+      </w:pPr>
+      <w:rPr/>
+    </w:lvl>
+    <w:lvl w:ilvl="3">
+      <w:start w:val="1"/>
+      <w:numFmt w:val="decimal"/>
+      <w:lvlText w:val="%4."/>
+      <w:lvlJc w:val="left"/>
+      <w:pPr>
+        <w:tabs>
+          <w:tab w:val="num" w:pos="1800"/>
+        </w:tabs>
+        <w:ind w:left="1800" w:hanging="360"/>
+      </w:pPr>
+      <w:rPr/>
+    </w:lvl>
+    <w:lvl w:ilvl="4">
+      <w:start w:val="1"/>
+      <w:numFmt w:val="decimal"/>
+      <w:lvlText w:val="%5."/>
+      <w:lvlJc w:val="left"/>
+      <w:pPr>
+        <w:tabs>
+          <w:tab w:val="num" w:pos="2160"/>
+        </w:tabs>
+        <w:ind w:left="2160" w:hanging="360"/>
+      </w:pPr>
+      <w:rPr/>
+    </w:lvl>
+    <w:lvl w:ilvl="5">
+      <w:start w:val="1"/>
+      <w:numFmt w:val="decimal"/>
+      <w:lvlText w:val="%6."/>
+      <w:lvlJc w:val="left"/>
+      <w:pPr>
+        <w:tabs>
+          <w:tab w:val="num" w:pos="2520"/>
+        </w:tabs>
+        <w:ind w:left="2520" w:hanging="360"/>
+      </w:pPr>
+      <w:rPr/>
+    </w:lvl>
+    <w:lvl w:ilvl="6">
+      <w:start w:val="1"/>
+      <w:numFmt w:val="decimal"/>
+      <w:lvlText w:val="%7."/>
+      <w:lvlJc w:val="left"/>
+      <w:pPr>
+        <w:tabs>
+          <w:tab w:val="num" w:pos="2880"/>
+        </w:tabs>
+        <w:ind w:left="2880" w:hanging="360"/>
+      </w:pPr>
+      <w:rPr/>
+    </w:lvl>
+    <w:lvl w:ilvl="7">
+      <w:start w:val="1"/>
+      <w:numFmt w:val="decimal"/>
+      <w:lvlText w:val="%8."/>
+      <w:lvlJc w:val="left"/>
+      <w:pPr>
+        <w:tabs>
+          <w:tab w:val="num" w:pos="3240"/>
+        </w:tabs>
+        <w:ind w:left="3240" w:hanging="360"/>
+      </w:pPr>
+      <w:rPr/>
+    </w:lvl>
+    <w:lvl w:ilvl="8">
+      <w:start w:val="1"/>
+      <w:numFmt w:val="decimal"/>
+      <w:lvlText w:val="%9."/>
+      <w:lvlJc w:val="left"/>
+      <w:pPr>
+        <w:tabs>
+          <w:tab w:val="num" w:pos="3600"/>
+        </w:tabs>
+        <w:ind w:left="3600" w:hanging="360"/>
+      </w:pPr>
+      <w:rPr/>
+    </w:lvl>
+  </w:abstractNum>
   <w:num w:numId="1">
     <w:abstractNumId w:val="1"/>
   </w:num>
@@ -12523,6 +12913,9 @@
   </w:num>
   <w:num w:numId="4">
     <w:abstractNumId w:val="4"/>
+  </w:num>
+  <w:num w:numId="5">
+    <w:abstractNumId w:val="5"/>
   </w:num>
 </w:numbering>
 </file>

</xml_diff>

<commit_message>
added pruned datasets for weka
</commit_message>
<xml_diff>
--- a/pa1/write_up_docx.docx
+++ b/pa1/write_up_docx.docx
@@ -2271,6 +2271,45 @@
           <w:szCs w:val="21"/>
           <w:u w:val="single"/>
         </w:rPr>
+        <w:t>Zoo dataset:</w:t>
+      </w:r>
+    </w:p>
+    <w:p>
+      <w:pPr>
+        <w:pStyle w:val="Normal"/>
+        <w:rPr>
+          <w:rFonts w:ascii="Calibri" w:hAnsi="Calibri"/>
+          <w:sz w:val="21"/>
+          <w:szCs w:val="21"/>
+          <w:u w:val="single"/>
+        </w:rPr>
+      </w:pPr>
+      <w:r>
+        <w:rPr>
+          <w:rFonts w:ascii="Calibri" w:hAnsi="Calibri"/>
+          <w:sz w:val="21"/>
+          <w:szCs w:val="21"/>
+          <w:u w:val="single"/>
+        </w:rPr>
+      </w:r>
+    </w:p>
+    <w:p>
+      <w:pPr>
+        <w:pStyle w:val="Normal"/>
+        <w:rPr>
+          <w:rFonts w:ascii="Calibri" w:hAnsi="Calibri"/>
+          <w:sz w:val="21"/>
+          <w:szCs w:val="21"/>
+          <w:u w:val="single"/>
+        </w:rPr>
+      </w:pPr>
+      <w:r>
+        <w:rPr>
+          <w:rFonts w:ascii="Calibri" w:hAnsi="Calibri"/>
+          <w:sz w:val="21"/>
+          <w:szCs w:val="21"/>
+          <w:u w:val="single"/>
+        </w:rPr>
         <w:t>Misclassification rate vs depth:</w:t>
       </w:r>
     </w:p>
@@ -11678,6 +11717,15 @@
     <w:p>
       <w:pPr>
         <w:pStyle w:val="Normal"/>
+        <w:rPr/>
+      </w:pPr>
+      <w:r>
+        <w:rPr/>
+      </w:r>
+    </w:p>
+    <w:p>
+      <w:pPr>
+        <w:pStyle w:val="Normal"/>
         <w:rPr>
           <w:rStyle w:val="DefaultParagraphFont"/>
           <w:rFonts w:ascii="Calibri" w:hAnsi="Calibri"/>
@@ -11725,6 +11773,109 @@
     <w:p>
       <w:pPr>
         <w:pStyle w:val="Normal"/>
+        <w:rPr/>
+      </w:pPr>
+      <w:r>
+        <w:rPr/>
+      </w:r>
+    </w:p>
+    <w:p>
+      <w:pPr>
+        <w:pStyle w:val="Normal"/>
+        <w:rPr>
+          <w:rStyle w:val="DefaultParagraphFont"/>
+          <w:rFonts w:ascii="Calibri" w:hAnsi="Calibri"/>
+          <w:sz w:val="20"/>
+          <w:szCs w:val="20"/>
+          <w:u w:val="single"/>
+        </w:rPr>
+      </w:pPr>
+      <w:r>
+        <w:rPr>
+          <w:rStyle w:val="DefaultParagraphFont"/>
+          <w:rFonts w:ascii="Calibri" w:hAnsi="Calibri"/>
+          <w:sz w:val="20"/>
+          <w:szCs w:val="20"/>
+          <w:u w:val="single"/>
+        </w:rPr>
+        <w:t>Pre-processing on the dataset:</w:t>
+      </w:r>
+    </w:p>
+    <w:p>
+      <w:pPr>
+        <w:pStyle w:val="Normal"/>
+        <w:rPr>
+          <w:rFonts w:ascii="Calibri" w:hAnsi="Calibri"/>
+          <w:sz w:val="21"/>
+          <w:szCs w:val="21"/>
+        </w:rPr>
+      </w:pPr>
+      <w:r>
+        <w:rPr>
+          <w:rFonts w:ascii="Calibri" w:hAnsi="Calibri"/>
+          <w:sz w:val="21"/>
+          <w:szCs w:val="21"/>
+        </w:rPr>
+        <w:t>As, our algorithm requires features to be discrete, some preprocessing has been done on the zoo dataset, which are:</w:t>
+      </w:r>
+    </w:p>
+    <w:p>
+      <w:pPr>
+        <w:pStyle w:val="Normal"/>
+        <w:rPr>
+          <w:rFonts w:ascii="Calibri" w:hAnsi="Calibri"/>
+          <w:sz w:val="21"/>
+          <w:szCs w:val="21"/>
+        </w:rPr>
+      </w:pPr>
+      <w:r>
+        <w:rPr>
+          <w:rFonts w:ascii="Calibri" w:hAnsi="Calibri"/>
+          <w:sz w:val="21"/>
+          <w:szCs w:val="21"/>
+        </w:rPr>
+        <w:t>1) Removed the last two digits of the zip code.</w:t>
+      </w:r>
+    </w:p>
+    <w:p>
+      <w:pPr>
+        <w:pStyle w:val="Normal"/>
+        <w:rPr>
+          <w:rFonts w:ascii="Calibri" w:hAnsi="Calibri"/>
+          <w:sz w:val="21"/>
+          <w:szCs w:val="21"/>
+        </w:rPr>
+      </w:pPr>
+      <w:r>
+        <w:rPr>
+          <w:rFonts w:ascii="Calibri" w:hAnsi="Calibri"/>
+          <w:sz w:val="21"/>
+          <w:szCs w:val="21"/>
+        </w:rPr>
+        <w:t>2) Only the 'day' value is considered from the date feature.</w:t>
+      </w:r>
+    </w:p>
+    <w:p>
+      <w:pPr>
+        <w:pStyle w:val="Normal"/>
+        <w:rPr>
+          <w:rFonts w:ascii="Calibri" w:hAnsi="Calibri"/>
+          <w:sz w:val="21"/>
+          <w:szCs w:val="21"/>
+        </w:rPr>
+      </w:pPr>
+      <w:r>
+        <w:rPr>
+          <w:rFonts w:ascii="Calibri" w:hAnsi="Calibri"/>
+          <w:sz w:val="21"/>
+          <w:szCs w:val="21"/>
+        </w:rPr>
+        <w:t>3) The decimal points in the longitude and latitude are truncated.</w:t>
+      </w:r>
+    </w:p>
+    <w:p>
+      <w:pPr>
+        <w:pStyle w:val="Normal"/>
         <w:rPr>
           <w:rFonts w:ascii="Calibri" w:hAnsi="Calibri"/>
           <w:sz w:val="21"/>
@@ -11922,25 +12073,525 @@
           <w:szCs w:val="21"/>
           <w:u w:val="single"/>
         </w:rPr>
-      </w:r>
-    </w:p>
-    <w:p>
-      <w:pPr>
-        <w:pStyle w:val="Normal"/>
-        <w:rPr>
-          <w:rFonts w:ascii="Calibri" w:hAnsi="Calibri"/>
-          <w:sz w:val="21"/>
-          <w:szCs w:val="21"/>
-          <w:u w:val="single"/>
-        </w:rPr>
-      </w:pPr>
-      <w:r>
-        <w:rPr>
-          <w:rFonts w:ascii="Calibri" w:hAnsi="Calibri"/>
-          <w:sz w:val="21"/>
-          <w:szCs w:val="21"/>
-          <w:u w:val="single"/>
-        </w:rPr>
+        <w:t>Comparison with weka:</w:t>
+      </w:r>
+    </w:p>
+    <w:p>
+      <w:pPr>
+        <w:pStyle w:val="Normal"/>
+        <w:rPr>
+          <w:rFonts w:ascii="Calibri" w:hAnsi="Calibri"/>
+          <w:sz w:val="21"/>
+          <w:szCs w:val="21"/>
+          <w:u w:val="none"/>
+        </w:rPr>
+      </w:pPr>
+      <w:r>
+        <w:rPr>
+          <w:rFonts w:ascii="Calibri" w:hAnsi="Calibri"/>
+          <w:sz w:val="21"/>
+          <w:szCs w:val="21"/>
+          <w:u w:val="none"/>
+        </w:rPr>
+        <w:t>The processed datasets were run using weka's J48. The trained tree was a simple decision stump, and everything as “Pass”.</w:t>
+      </w:r>
+    </w:p>
+    <w:p>
+      <w:pPr>
+        <w:pStyle w:val="Normal"/>
+        <w:rPr>
+          <w:rFonts w:ascii="Calibri" w:hAnsi="Calibri"/>
+          <w:sz w:val="21"/>
+          <w:szCs w:val="21"/>
+          <w:u w:val="none"/>
+        </w:rPr>
+      </w:pPr>
+      <w:r>
+        <w:rPr>
+          <w:rFonts w:ascii="Calibri" w:hAnsi="Calibri"/>
+          <w:sz w:val="21"/>
+          <w:szCs w:val="21"/>
+          <w:u w:val="none"/>
+        </w:rPr>
+      </w:r>
+    </w:p>
+    <w:p>
+      <w:pPr>
+        <w:pStyle w:val="Normal"/>
+        <w:rPr>
+          <w:rFonts w:ascii="Calibri" w:hAnsi="Calibri"/>
+          <w:sz w:val="21"/>
+          <w:szCs w:val="21"/>
+          <w:u w:val="none"/>
+        </w:rPr>
+      </w:pPr>
+      <w:r>
+        <w:rPr>
+          <w:rFonts w:ascii="Calibri" w:hAnsi="Calibri"/>
+          <w:sz w:val="21"/>
+          <w:szCs w:val="21"/>
+          <w:u w:val="none"/>
+        </w:rPr>
+      </w:r>
+    </w:p>
+    <w:p>
+      <w:pPr>
+        <w:pStyle w:val="Normal"/>
+        <w:rPr>
+          <w:rFonts w:ascii="Calibri" w:hAnsi="Calibri"/>
+          <w:sz w:val="21"/>
+          <w:szCs w:val="21"/>
+          <w:u w:val="none"/>
+        </w:rPr>
+      </w:pPr>
+      <w:r>
+        <w:rPr>
+          <w:rFonts w:ascii="Calibri" w:hAnsi="Calibri"/>
+          <w:sz w:val="21"/>
+          <w:szCs w:val="21"/>
+          <w:u w:val="none"/>
+        </w:rPr>
+      </w:r>
+    </w:p>
+    <w:p>
+      <w:pPr>
+        <w:pStyle w:val="Normal"/>
+        <w:rPr>
+          <w:rFonts w:ascii="Calibri" w:hAnsi="Calibri"/>
+          <w:sz w:val="21"/>
+          <w:szCs w:val="21"/>
+          <w:u w:val="none"/>
+        </w:rPr>
+      </w:pPr>
+      <w:r>
+        <w:rPr>
+          <w:rFonts w:ascii="Calibri" w:hAnsi="Calibri"/>
+          <w:sz w:val="21"/>
+          <w:szCs w:val="21"/>
+          <w:u w:val="none"/>
+        </w:rPr>
+      </w:r>
+    </w:p>
+    <w:p>
+      <w:pPr>
+        <w:pStyle w:val="Normal"/>
+        <w:rPr>
+          <w:rFonts w:ascii="Calibri" w:hAnsi="Calibri"/>
+          <w:sz w:val="21"/>
+          <w:szCs w:val="21"/>
+          <w:u w:val="none"/>
+        </w:rPr>
+      </w:pPr>
+      <w:r>
+        <w:rPr>
+          <w:rFonts w:ascii="Calibri" w:hAnsi="Calibri"/>
+          <w:sz w:val="21"/>
+          <w:szCs w:val="21"/>
+          <w:u w:val="none"/>
+        </w:rPr>
+      </w:r>
+    </w:p>
+    <w:p>
+      <w:pPr>
+        <w:pStyle w:val="Normal"/>
+        <w:rPr>
+          <w:rFonts w:ascii="Calibri" w:hAnsi="Calibri"/>
+          <w:sz w:val="21"/>
+          <w:szCs w:val="21"/>
+          <w:u w:val="none"/>
+        </w:rPr>
+      </w:pPr>
+      <w:r>
+        <w:rPr>
+          <w:rFonts w:ascii="Calibri" w:hAnsi="Calibri"/>
+          <w:sz w:val="21"/>
+          <w:szCs w:val="21"/>
+          <w:u w:val="none"/>
+        </w:rPr>
+      </w:r>
+    </w:p>
+    <w:p>
+      <w:pPr>
+        <w:pStyle w:val="Normal"/>
+        <w:rPr>
+          <w:rFonts w:ascii="Calibri" w:hAnsi="Calibri"/>
+          <w:sz w:val="21"/>
+          <w:szCs w:val="21"/>
+          <w:u w:val="none"/>
+        </w:rPr>
+      </w:pPr>
+      <w:r>
+        <w:rPr>
+          <w:rFonts w:ascii="Calibri" w:hAnsi="Calibri"/>
+          <w:sz w:val="21"/>
+          <w:szCs w:val="21"/>
+          <w:u w:val="none"/>
+        </w:rPr>
+      </w:r>
+    </w:p>
+    <w:p>
+      <w:pPr>
+        <w:pStyle w:val="Normal"/>
+        <w:rPr>
+          <w:rFonts w:ascii="Calibri" w:hAnsi="Calibri"/>
+          <w:sz w:val="21"/>
+          <w:szCs w:val="21"/>
+          <w:u w:val="none"/>
+        </w:rPr>
+      </w:pPr>
+      <w:r>
+        <w:rPr>
+          <w:rFonts w:ascii="Calibri" w:hAnsi="Calibri"/>
+          <w:sz w:val="21"/>
+          <w:szCs w:val="21"/>
+          <w:u w:val="none"/>
+        </w:rPr>
+      </w:r>
+    </w:p>
+    <w:p>
+      <w:pPr>
+        <w:pStyle w:val="Normal"/>
+        <w:rPr>
+          <w:rFonts w:ascii="Calibri" w:hAnsi="Calibri"/>
+          <w:sz w:val="21"/>
+          <w:szCs w:val="21"/>
+          <w:u w:val="none"/>
+        </w:rPr>
+      </w:pPr>
+      <w:r>
+        <w:rPr>
+          <w:rFonts w:ascii="Calibri" w:hAnsi="Calibri"/>
+          <w:sz w:val="21"/>
+          <w:szCs w:val="21"/>
+          <w:u w:val="none"/>
+        </w:rPr>
+      </w:r>
+    </w:p>
+    <w:p>
+      <w:pPr>
+        <w:pStyle w:val="Normal"/>
+        <w:rPr>
+          <w:rFonts w:ascii="Calibri" w:hAnsi="Calibri"/>
+          <w:sz w:val="21"/>
+          <w:szCs w:val="21"/>
+          <w:u w:val="none"/>
+        </w:rPr>
+      </w:pPr>
+      <w:r>
+        <w:rPr>
+          <w:rFonts w:ascii="Calibri" w:hAnsi="Calibri"/>
+          <w:sz w:val="21"/>
+          <w:szCs w:val="21"/>
+          <w:u w:val="none"/>
+        </w:rPr>
+      </w:r>
+    </w:p>
+    <w:p>
+      <w:pPr>
+        <w:pStyle w:val="Normal"/>
+        <w:rPr>
+          <w:rFonts w:ascii="Calibri" w:hAnsi="Calibri"/>
+          <w:sz w:val="21"/>
+          <w:szCs w:val="21"/>
+          <w:u w:val="none"/>
+        </w:rPr>
+      </w:pPr>
+      <w:r>
+        <w:rPr>
+          <w:rFonts w:ascii="Calibri" w:hAnsi="Calibri"/>
+          <w:sz w:val="21"/>
+          <w:szCs w:val="21"/>
+          <w:u w:val="none"/>
+        </w:rPr>
+      </w:r>
+    </w:p>
+    <w:p>
+      <w:pPr>
+        <w:pStyle w:val="Normal"/>
+        <w:rPr>
+          <w:rFonts w:ascii="Calibri" w:hAnsi="Calibri"/>
+          <w:sz w:val="21"/>
+          <w:szCs w:val="21"/>
+          <w:u w:val="none"/>
+        </w:rPr>
+      </w:pPr>
+      <w:r>
+        <w:rPr>
+          <w:rFonts w:ascii="Calibri" w:hAnsi="Calibri"/>
+          <w:sz w:val="21"/>
+          <w:szCs w:val="21"/>
+          <w:u w:val="none"/>
+        </w:rPr>
+      </w:r>
+    </w:p>
+    <w:p>
+      <w:pPr>
+        <w:pStyle w:val="Normal"/>
+        <w:rPr>
+          <w:rFonts w:ascii="Calibri" w:hAnsi="Calibri"/>
+          <w:sz w:val="21"/>
+          <w:szCs w:val="21"/>
+          <w:u w:val="none"/>
+        </w:rPr>
+      </w:pPr>
+      <w:r>
+        <w:rPr>
+          <w:rFonts w:ascii="Calibri" w:hAnsi="Calibri"/>
+          <w:sz w:val="21"/>
+          <w:szCs w:val="21"/>
+          <w:u w:val="none"/>
+        </w:rPr>
+      </w:r>
+    </w:p>
+    <w:p>
+      <w:pPr>
+        <w:pStyle w:val="Normal"/>
+        <w:rPr>
+          <w:rFonts w:ascii="Calibri" w:hAnsi="Calibri"/>
+          <w:sz w:val="21"/>
+          <w:szCs w:val="21"/>
+          <w:u w:val="none"/>
+        </w:rPr>
+      </w:pPr>
+      <w:r>
+        <w:rPr>
+          <w:rFonts w:ascii="Calibri" w:hAnsi="Calibri"/>
+          <w:sz w:val="21"/>
+          <w:szCs w:val="21"/>
+          <w:u w:val="none"/>
+        </w:rPr>
+      </w:r>
+    </w:p>
+    <w:p>
+      <w:pPr>
+        <w:pStyle w:val="Normal"/>
+        <w:rPr>
+          <w:rFonts w:ascii="Calibri" w:hAnsi="Calibri"/>
+          <w:sz w:val="21"/>
+          <w:szCs w:val="21"/>
+          <w:u w:val="none"/>
+        </w:rPr>
+      </w:pPr>
+      <w:r>
+        <w:rPr>
+          <w:rFonts w:ascii="Calibri" w:hAnsi="Calibri"/>
+          <w:sz w:val="21"/>
+          <w:szCs w:val="21"/>
+          <w:u w:val="none"/>
+        </w:rPr>
+      </w:r>
+    </w:p>
+    <w:p>
+      <w:pPr>
+        <w:pStyle w:val="Normal"/>
+        <w:rPr>
+          <w:rFonts w:ascii="Calibri" w:hAnsi="Calibri"/>
+          <w:sz w:val="21"/>
+          <w:szCs w:val="21"/>
+          <w:u w:val="none"/>
+        </w:rPr>
+      </w:pPr>
+      <w:r>
+        <w:rPr>
+          <w:rFonts w:ascii="Calibri" w:hAnsi="Calibri"/>
+          <w:sz w:val="21"/>
+          <w:szCs w:val="21"/>
+          <w:u w:val="none"/>
+        </w:rPr>
+        <w:t>=== Confusion Matrix ===</w:t>
+      </w:r>
+    </w:p>
+    <w:p>
+      <w:pPr>
+        <w:pStyle w:val="Normal"/>
+        <w:rPr>
+          <w:rFonts w:ascii="Calibri" w:hAnsi="Calibri"/>
+          <w:sz w:val="21"/>
+          <w:szCs w:val="21"/>
+          <w:u w:val="none"/>
+        </w:rPr>
+      </w:pPr>
+      <w:r>
+        <w:rPr>
+          <w:rFonts w:ascii="Calibri" w:hAnsi="Calibri"/>
+          <w:sz w:val="21"/>
+          <w:szCs w:val="21"/>
+          <w:u w:val="none"/>
+        </w:rPr>
+      </w:r>
+    </w:p>
+    <w:p>
+      <w:pPr>
+        <w:pStyle w:val="Normal"/>
+        <w:rPr>
+          <w:rFonts w:ascii="Calibri" w:hAnsi="Calibri"/>
+          <w:sz w:val="21"/>
+          <w:szCs w:val="21"/>
+          <w:u w:val="none"/>
+        </w:rPr>
+      </w:pPr>
+      <w:r>
+        <w:rPr>
+          <w:rFonts w:ascii="Calibri" w:hAnsi="Calibri"/>
+          <w:sz w:val="21"/>
+          <w:szCs w:val="21"/>
+          <w:u w:val="none"/>
+        </w:rPr>
+        <w:t xml:space="preserve">   </w:t>
+      </w:r>
+      <w:r>
+        <w:rPr>
+          <w:rFonts w:ascii="Calibri" w:hAnsi="Calibri"/>
+          <w:sz w:val="21"/>
+          <w:szCs w:val="21"/>
+          <w:u w:val="none"/>
+        </w:rPr>
+        <w:t>a   b   c   d   e   &lt;-- classified as</w:t>
+      </w:r>
+    </w:p>
+    <w:p>
+      <w:pPr>
+        <w:pStyle w:val="Normal"/>
+        <w:rPr>
+          <w:rFonts w:ascii="Calibri" w:hAnsi="Calibri"/>
+          <w:sz w:val="21"/>
+          <w:szCs w:val="21"/>
+          <w:u w:val="none"/>
+        </w:rPr>
+      </w:pPr>
+      <w:r>
+        <w:rPr>
+          <w:rFonts w:ascii="Calibri" w:hAnsi="Calibri"/>
+          <w:sz w:val="21"/>
+          <w:szCs w:val="21"/>
+          <w:u w:val="none"/>
+        </w:rPr>
+        <w:t xml:space="preserve"> </w:t>
+      </w:r>
+      <w:r>
+        <w:rPr>
+          <w:rFonts w:ascii="Calibri" w:hAnsi="Calibri"/>
+          <w:sz w:val="21"/>
+          <w:szCs w:val="21"/>
+          <w:u w:val="none"/>
+        </w:rPr>
+        <w:t>567   0   0   0   0 |   a = Pass</w:t>
+      </w:r>
+    </w:p>
+    <w:p>
+      <w:pPr>
+        <w:pStyle w:val="Normal"/>
+        <w:rPr>
+          <w:rFonts w:ascii="Calibri" w:hAnsi="Calibri"/>
+          <w:sz w:val="21"/>
+          <w:szCs w:val="21"/>
+          <w:u w:val="none"/>
+        </w:rPr>
+      </w:pPr>
+      <w:r>
+        <w:rPr>
+          <w:rFonts w:ascii="Calibri" w:hAnsi="Calibri"/>
+          <w:sz w:val="21"/>
+          <w:szCs w:val="21"/>
+          <w:u w:val="none"/>
+        </w:rPr>
+        <w:t xml:space="preserve"> </w:t>
+      </w:r>
+      <w:r>
+        <w:rPr>
+          <w:rFonts w:ascii="Calibri" w:hAnsi="Calibri"/>
+          <w:sz w:val="21"/>
+          <w:szCs w:val="21"/>
+          <w:u w:val="none"/>
+        </w:rPr>
+        <w:t>193   0   0   0   0 |   b = Fail</w:t>
+      </w:r>
+    </w:p>
+    <w:p>
+      <w:pPr>
+        <w:pStyle w:val="Normal"/>
+        <w:rPr>
+          <w:rFonts w:ascii="Calibri" w:hAnsi="Calibri"/>
+          <w:sz w:val="21"/>
+          <w:szCs w:val="21"/>
+          <w:u w:val="none"/>
+        </w:rPr>
+      </w:pPr>
+      <w:r>
+        <w:rPr>
+          <w:rFonts w:ascii="Calibri" w:hAnsi="Calibri"/>
+          <w:sz w:val="21"/>
+          <w:szCs w:val="21"/>
+          <w:u w:val="none"/>
+        </w:rPr>
+        <w:t xml:space="preserve"> </w:t>
+      </w:r>
+      <w:r>
+        <w:rPr>
+          <w:rFonts w:ascii="Calibri" w:hAnsi="Calibri"/>
+          <w:sz w:val="21"/>
+          <w:szCs w:val="21"/>
+          <w:u w:val="none"/>
+        </w:rPr>
+        <w:t>114   0   0   0   0 |   c = Pass w/ Conditions</w:t>
+      </w:r>
+    </w:p>
+    <w:p>
+      <w:pPr>
+        <w:pStyle w:val="Normal"/>
+        <w:rPr>
+          <w:rFonts w:ascii="Calibri" w:hAnsi="Calibri"/>
+          <w:sz w:val="21"/>
+          <w:szCs w:val="21"/>
+          <w:u w:val="none"/>
+        </w:rPr>
+      </w:pPr>
+      <w:r>
+        <w:rPr>
+          <w:rFonts w:ascii="Calibri" w:hAnsi="Calibri"/>
+          <w:sz w:val="21"/>
+          <w:szCs w:val="21"/>
+          <w:u w:val="none"/>
+        </w:rPr>
+        <w:t xml:space="preserve">  </w:t>
+      </w:r>
+      <w:r>
+        <w:rPr>
+          <w:rFonts w:ascii="Calibri" w:hAnsi="Calibri"/>
+          <w:sz w:val="21"/>
+          <w:szCs w:val="21"/>
+          <w:u w:val="none"/>
+        </w:rPr>
+        <w:t>48   0   0   0   0 |   d = No Entry</w:t>
+      </w:r>
+    </w:p>
+    <w:p>
+      <w:pPr>
+        <w:pStyle w:val="Normal"/>
+        <w:rPr>
+          <w:rFonts w:ascii="Calibri" w:hAnsi="Calibri"/>
+          <w:sz w:val="21"/>
+          <w:szCs w:val="21"/>
+          <w:u w:val="none"/>
+        </w:rPr>
+      </w:pPr>
+      <w:r>
+        <w:rPr>
+          <w:rFonts w:ascii="Calibri" w:hAnsi="Calibri"/>
+          <w:sz w:val="21"/>
+          <w:szCs w:val="21"/>
+          <w:u w:val="none"/>
+        </w:rPr>
+        <w:t xml:space="preserve">  </w:t>
+      </w:r>
+      <w:r>
+        <w:rPr>
+          <w:rFonts w:ascii="Calibri" w:hAnsi="Calibri"/>
+          <w:sz w:val="21"/>
+          <w:szCs w:val="21"/>
+          <w:u w:val="none"/>
+        </w:rPr>
+        <w:t>78   0   0   0   0 |   e = Out of Business</w:t>
       </w:r>
     </w:p>
     <w:p>

</xml_diff>